<commit_message>
Updated doc -- should be final version
</commit_message>
<xml_diff>
--- a/Presentations/Conferences etc/NIBES 2024/NIBES_2024_SÓF cdn.docx
+++ b/Presentations/Conferences etc/NIBES 2024/NIBES_2024_SÓF cdn.docx
@@ -391,169 +391,21 @@
           <w:sz w:val="20"/>
           <w:szCs w:val="20"/>
         </w:rPr>
-        <w:t>internet connected devices, known as the Internet of Things (IoT)</w:t>
-      </w:r>
-      <w:r>
-        <w:rPr>
-          <w:sz w:val="20"/>
-          <w:szCs w:val="20"/>
-        </w:rPr>
-        <w:t xml:space="preserve">,  </w:t>
-      </w:r>
-      <w:r>
-        <w:rPr>
-          <w:sz w:val="20"/>
-          <w:szCs w:val="20"/>
-        </w:rPr>
-        <w:t>advances in artificial intelligence (AI)</w:t>
-      </w:r>
-      <w:r>
-        <w:rPr>
-          <w:sz w:val="20"/>
-          <w:szCs w:val="20"/>
-        </w:rPr>
-        <w:t xml:space="preserve"> are being made</w:t>
-      </w:r>
-      <w:r>
-        <w:rPr>
-          <w:sz w:val="20"/>
-          <w:szCs w:val="20"/>
-        </w:rPr>
-        <w:t xml:space="preserve">, thanks to </w:t>
-      </w:r>
-      <w:r>
-        <w:rPr>
-          <w:sz w:val="20"/>
-          <w:szCs w:val="20"/>
-        </w:rPr>
-        <w:t xml:space="preserve">the </w:t>
-      </w:r>
-      <w:r>
-        <w:rPr>
-          <w:sz w:val="20"/>
-          <w:szCs w:val="20"/>
-        </w:rPr>
-        <w:t xml:space="preserve">vast </w:t>
-      </w:r>
-      <w:r>
-        <w:rPr>
-          <w:sz w:val="20"/>
-          <w:szCs w:val="20"/>
-        </w:rPr>
-        <w:t>amounts</w:t>
-      </w:r>
-      <w:r>
-        <w:rPr>
-          <w:sz w:val="20"/>
-          <w:szCs w:val="20"/>
-        </w:rPr>
-        <w:t xml:space="preserve"> of data</w:t>
-      </w:r>
-      <w:r>
-        <w:rPr>
-          <w:sz w:val="20"/>
-          <w:szCs w:val="20"/>
-        </w:rPr>
-        <w:t xml:space="preserve"> and processing power</w:t>
-      </w:r>
-      <w:r>
-        <w:rPr>
-          <w:sz w:val="20"/>
-          <w:szCs w:val="20"/>
-        </w:rPr>
-        <w:t xml:space="preserve"> no</w:t>
-      </w:r>
-      <w:r>
-        <w:rPr>
-          <w:sz w:val="20"/>
-          <w:szCs w:val="20"/>
-        </w:rPr>
-        <w:t>w</w:t>
-      </w:r>
-      <w:r>
-        <w:rPr>
-          <w:sz w:val="20"/>
-          <w:szCs w:val="20"/>
-        </w:rPr>
-        <w:t xml:space="preserve"> available to </w:t>
-      </w:r>
-      <w:r>
-        <w:rPr>
-          <w:sz w:val="20"/>
-          <w:szCs w:val="20"/>
-        </w:rPr>
-        <w:t>researchers</w:t>
-      </w:r>
-      <w:r>
-        <w:rPr>
-          <w:sz w:val="20"/>
-          <w:szCs w:val="20"/>
-        </w:rPr>
-        <w:t>. Along</w:t>
-      </w:r>
-      <w:r>
-        <w:rPr>
-          <w:sz w:val="20"/>
-          <w:szCs w:val="20"/>
-        </w:rPr>
-        <w:t xml:space="preserve"> with</w:t>
-      </w:r>
-      <w:r>
-        <w:rPr>
-          <w:sz w:val="20"/>
-          <w:szCs w:val="20"/>
-        </w:rPr>
-        <w:t xml:space="preserve"> the growing</w:t>
-      </w:r>
-      <w:r>
-        <w:rPr>
-          <w:sz w:val="20"/>
-          <w:szCs w:val="20"/>
-        </w:rPr>
-        <w:t xml:space="preserve"> adoption of AI</w:t>
-      </w:r>
-      <w:r>
-        <w:rPr>
-          <w:sz w:val="20"/>
-          <w:szCs w:val="20"/>
-        </w:rPr>
-        <w:t xml:space="preserve"> is the growing </w:t>
-      </w:r>
-      <w:commentRangeStart w:id="0"/>
-      <w:r>
-        <w:rPr>
-          <w:sz w:val="20"/>
-          <w:szCs w:val="20"/>
-        </w:rPr>
-        <w:t xml:space="preserve">public concern over data </w:t>
-      </w:r>
-      <w:r>
-        <w:rPr>
-          <w:sz w:val="20"/>
-          <w:szCs w:val="20"/>
-        </w:rPr>
-        <w:t>privacy</w:t>
-      </w:r>
-      <w:r>
-        <w:rPr>
-          <w:sz w:val="20"/>
-          <w:szCs w:val="20"/>
-        </w:rPr>
-        <w:t xml:space="preserve">, highlighted in a recent </w:t>
-      </w:r>
-      <w:r>
-        <w:rPr>
-          <w:sz w:val="20"/>
-          <w:szCs w:val="20"/>
-        </w:rPr>
-        <w:t>Pew Research Centre survey</w:t>
-      </w:r>
-      <w:r>
-        <w:rPr>
-          <w:sz w:val="20"/>
-          <w:szCs w:val="20"/>
-        </w:rPr>
-        <w:t xml:space="preserve"> which</w:t>
+        <w:t>internet connected devices, known as the Internet of Things (IoT</w:t>
+      </w:r>
+      <w:r>
+        <w:rPr>
+          <w:sz w:val="20"/>
+          <w:szCs w:val="20"/>
+        </w:rPr>
+        <w:t xml:space="preserve">), </w:t>
+      </w:r>
+      <w:r>
+        <w:rPr>
+          <w:sz w:val="20"/>
+          <w:szCs w:val="20"/>
+        </w:rPr>
+        <w:t>advancements in artificial intelligence (AI)</w:t>
       </w:r>
       <w:r>
         <w:rPr>
@@ -567,35 +419,84 @@
           <w:sz w:val="20"/>
           <w:szCs w:val="20"/>
         </w:rPr>
-        <w:t>f</w:t>
-      </w:r>
-      <w:r>
-        <w:rPr>
-          <w:sz w:val="20"/>
-          <w:szCs w:val="20"/>
-        </w:rPr>
-        <w:t>ound</w:t>
-      </w:r>
-      <w:r>
-        <w:rPr>
-          <w:sz w:val="20"/>
-          <w:szCs w:val="20"/>
-        </w:rPr>
-        <w:t xml:space="preserve"> that 79% of American adults are </w:t>
-      </w:r>
-      <w:r>
-        <w:rPr>
-          <w:sz w:val="20"/>
-          <w:szCs w:val="20"/>
-        </w:rPr>
-        <w:t>concerned</w:t>
-      </w:r>
-      <w:r>
-        <w:rPr>
-          <w:sz w:val="20"/>
-          <w:szCs w:val="20"/>
-        </w:rPr>
-        <w:t xml:space="preserve"> with how their personal data is being used</w:t>
+        <w:t xml:space="preserve">accelerate due to increase data and processing power available to researchers. </w:t>
+      </w:r>
+      <w:r>
+        <w:rPr>
+          <w:sz w:val="20"/>
+          <w:szCs w:val="20"/>
+        </w:rPr>
+        <w:t>However, this progress is accompanied by an increase in public concern over data privacy</w:t>
+      </w:r>
+      <w:r>
+        <w:rPr>
+          <w:sz w:val="20"/>
+          <w:szCs w:val="20"/>
+        </w:rPr>
+        <w:t xml:space="preserve">, with a Pew Research survey showing 79% of Americans </w:t>
+      </w:r>
+      <w:r>
+        <w:rPr>
+          <w:sz w:val="20"/>
+          <w:szCs w:val="20"/>
+        </w:rPr>
+        <w:t xml:space="preserve">are concerned about the use of their personal data </w:t>
+      </w:r>
+      <w:r>
+        <w:rPr>
+          <w:sz w:val="20"/>
+          <w:szCs w:val="20"/>
+        </w:rPr>
+        <w:t>[1]</w:t>
+      </w:r>
+      <w:r>
+        <w:rPr>
+          <w:sz w:val="20"/>
+          <w:szCs w:val="20"/>
+        </w:rPr>
+        <w:t xml:space="preserve">. </w:t>
+      </w:r>
+      <w:r>
+        <w:rPr>
+          <w:sz w:val="20"/>
+          <w:szCs w:val="20"/>
+        </w:rPr>
+        <w:t xml:space="preserve">As AI researchers </w:t>
+      </w:r>
+      <w:r>
+        <w:rPr>
+          <w:sz w:val="20"/>
+          <w:szCs w:val="20"/>
+        </w:rPr>
+        <w:t>look to balance</w:t>
+      </w:r>
+      <w:r>
+        <w:rPr>
+          <w:sz w:val="20"/>
+          <w:szCs w:val="20"/>
+        </w:rPr>
+        <w:t xml:space="preserve"> technological advancement with the desire for privacy, federated </w:t>
+      </w:r>
+      <w:r>
+        <w:rPr>
+          <w:sz w:val="20"/>
+          <w:szCs w:val="20"/>
+        </w:rPr>
+        <w:t>learning</w:t>
+      </w:r>
+      <w:r>
+        <w:rPr>
+          <w:sz w:val="20"/>
+          <w:szCs w:val="20"/>
+        </w:rPr>
+        <w:t xml:space="preserve"> (FL)</w:t>
+      </w:r>
+      <w:r>
+        <w:rPr>
+          <w:sz w:val="20"/>
+          <w:szCs w:val="20"/>
+        </w:rPr>
+        <w:t xml:space="preserve"> [2]</w:t>
       </w:r>
       <w:r>
         <w:rPr>
@@ -609,7 +510,287 @@
           <w:sz w:val="20"/>
           <w:szCs w:val="20"/>
         </w:rPr>
-        <w:t>[1]</w:t>
+        <w:t>has emerged as a possible solution</w:t>
+      </w:r>
+      <w:r>
+        <w:rPr>
+          <w:sz w:val="20"/>
+          <w:szCs w:val="20"/>
+        </w:rPr>
+        <w:t>.</w:t>
+      </w:r>
+      <w:r>
+        <w:rPr>
+          <w:sz w:val="20"/>
+          <w:szCs w:val="20"/>
+        </w:rPr>
+        <w:t xml:space="preserve"> </w:t>
+      </w:r>
+      <w:r>
+        <w:rPr>
+          <w:sz w:val="20"/>
+          <w:szCs w:val="20"/>
+        </w:rPr>
+        <w:t>FL</w:t>
+      </w:r>
+      <w:r>
+        <w:rPr>
+          <w:sz w:val="20"/>
+          <w:szCs w:val="20"/>
+        </w:rPr>
+        <w:t xml:space="preserve"> is a machine learning</w:t>
+      </w:r>
+      <w:r>
+        <w:rPr>
+          <w:sz w:val="20"/>
+          <w:szCs w:val="20"/>
+        </w:rPr>
+        <w:t xml:space="preserve"> (ML)</w:t>
+      </w:r>
+      <w:r>
+        <w:rPr>
+          <w:sz w:val="20"/>
+          <w:szCs w:val="20"/>
+        </w:rPr>
+        <w:t xml:space="preserve"> architecture </w:t>
+      </w:r>
+      <w:r>
+        <w:rPr>
+          <w:sz w:val="20"/>
+          <w:szCs w:val="20"/>
+        </w:rPr>
+        <w:t xml:space="preserve">made up of many local clients and a central server. </w:t>
+      </w:r>
+      <w:r>
+        <w:rPr>
+          <w:sz w:val="20"/>
+          <w:szCs w:val="20"/>
+        </w:rPr>
+        <w:t xml:space="preserve">In FL, the central server transmits an initial model to the </w:t>
+      </w:r>
+      <w:r>
+        <w:rPr>
+          <w:sz w:val="20"/>
+          <w:szCs w:val="20"/>
+        </w:rPr>
+        <w:t>clients</w:t>
+      </w:r>
+      <w:r>
+        <w:rPr>
+          <w:sz w:val="20"/>
+          <w:szCs w:val="20"/>
+        </w:rPr>
+        <w:t>. The clients will gather data and</w:t>
+      </w:r>
+      <w:r>
+        <w:rPr>
+          <w:sz w:val="20"/>
+          <w:szCs w:val="20"/>
+        </w:rPr>
+        <w:t xml:space="preserve"> </w:t>
+      </w:r>
+      <w:r>
+        <w:rPr>
+          <w:sz w:val="20"/>
+          <w:szCs w:val="20"/>
+        </w:rPr>
+        <w:t>train</w:t>
+      </w:r>
+      <w:r>
+        <w:rPr>
+          <w:sz w:val="20"/>
+          <w:szCs w:val="20"/>
+        </w:rPr>
+        <w:t xml:space="preserve"> the</w:t>
+      </w:r>
+      <w:r>
+        <w:rPr>
+          <w:sz w:val="20"/>
+          <w:szCs w:val="20"/>
+        </w:rPr>
+        <w:t xml:space="preserve"> </w:t>
+      </w:r>
+      <w:r>
+        <w:rPr>
+          <w:sz w:val="20"/>
+          <w:szCs w:val="20"/>
+        </w:rPr>
+        <w:t>model</w:t>
+      </w:r>
+      <w:r>
+        <w:rPr>
+          <w:sz w:val="20"/>
+          <w:szCs w:val="20"/>
+        </w:rPr>
+        <w:t xml:space="preserve"> locally</w:t>
+      </w:r>
+      <w:r>
+        <w:rPr>
+          <w:sz w:val="20"/>
+          <w:szCs w:val="20"/>
+        </w:rPr>
+        <w:t xml:space="preserve">.  </w:t>
+      </w:r>
+      <w:r>
+        <w:rPr>
+          <w:sz w:val="20"/>
+          <w:szCs w:val="20"/>
+        </w:rPr>
+        <w:t xml:space="preserve"> </w:t>
+      </w:r>
+      <w:r>
+        <w:rPr>
+          <w:sz w:val="20"/>
+          <w:szCs w:val="20"/>
+        </w:rPr>
+        <w:t>E</w:t>
+      </w:r>
+      <w:r>
+        <w:rPr>
+          <w:sz w:val="20"/>
+          <w:szCs w:val="20"/>
+        </w:rPr>
+        <w:t>ach client will train its own model on its own data, thereby keeping the d</w:t>
+      </w:r>
+      <w:r>
+        <w:rPr>
+          <w:sz w:val="20"/>
+          <w:szCs w:val="20"/>
+        </w:rPr>
+        <w:t xml:space="preserve">ata private. </w:t>
+      </w:r>
+      <w:r>
+        <w:rPr>
+          <w:sz w:val="20"/>
+          <w:szCs w:val="20"/>
+        </w:rPr>
+        <w:t>Clients</w:t>
+      </w:r>
+      <w:r>
+        <w:rPr>
+          <w:sz w:val="20"/>
+          <w:szCs w:val="20"/>
+        </w:rPr>
+        <w:t xml:space="preserve"> can be as small as a smart watch, or as large as a hospital</w:t>
+      </w:r>
+      <w:r>
+        <w:rPr>
+          <w:sz w:val="20"/>
+          <w:szCs w:val="20"/>
+        </w:rPr>
+        <w:t xml:space="preserve">. Once a client has trained </w:t>
+      </w:r>
+      <w:r>
+        <w:rPr>
+          <w:sz w:val="20"/>
+          <w:szCs w:val="20"/>
+        </w:rPr>
+        <w:t>its</w:t>
+      </w:r>
+      <w:r>
+        <w:rPr>
+          <w:sz w:val="20"/>
+          <w:szCs w:val="20"/>
+        </w:rPr>
+        <w:t xml:space="preserve"> model on the local data, the model updates are transmitted to a central server</w:t>
+      </w:r>
+      <w:r>
+        <w:rPr>
+          <w:sz w:val="20"/>
+          <w:szCs w:val="20"/>
+        </w:rPr>
+        <w:t xml:space="preserve">, </w:t>
+      </w:r>
+      <w:r>
+        <w:rPr>
+          <w:sz w:val="20"/>
+          <w:szCs w:val="20"/>
+        </w:rPr>
+        <w:t xml:space="preserve">avoiding transmission of </w:t>
+      </w:r>
+      <w:r>
+        <w:rPr>
+          <w:sz w:val="20"/>
+          <w:szCs w:val="20"/>
+        </w:rPr>
+        <w:t>the data it</w:t>
+      </w:r>
+      <w:r>
+        <w:rPr>
+          <w:sz w:val="20"/>
+          <w:szCs w:val="20"/>
+        </w:rPr>
+        <w:t>self</w:t>
+      </w:r>
+      <w:r>
+        <w:rPr>
+          <w:sz w:val="20"/>
+          <w:szCs w:val="20"/>
+        </w:rPr>
+        <w:t xml:space="preserve">. When all selected clients have </w:t>
+      </w:r>
+      <w:r>
+        <w:rPr>
+          <w:sz w:val="20"/>
+          <w:szCs w:val="20"/>
+        </w:rPr>
+        <w:t>transmitted</w:t>
+      </w:r>
+      <w:r>
+        <w:rPr>
+          <w:sz w:val="20"/>
+          <w:szCs w:val="20"/>
+        </w:rPr>
+        <w:t xml:space="preserve"> their updates, </w:t>
+      </w:r>
+      <w:r>
+        <w:rPr>
+          <w:sz w:val="20"/>
+          <w:szCs w:val="20"/>
+        </w:rPr>
+        <w:t>they</w:t>
+      </w:r>
+      <w:r>
+        <w:rPr>
+          <w:sz w:val="20"/>
+          <w:szCs w:val="20"/>
+        </w:rPr>
+        <w:t xml:space="preserve"> are aggregated into a new global model which is</w:t>
+      </w:r>
+      <w:r>
+        <w:rPr>
+          <w:sz w:val="20"/>
+          <w:szCs w:val="20"/>
+        </w:rPr>
+        <w:t xml:space="preserve"> transmitted back to the </w:t>
+      </w:r>
+      <w:r>
+        <w:rPr>
+          <w:sz w:val="20"/>
+          <w:szCs w:val="20"/>
+        </w:rPr>
+        <w:t>clients</w:t>
+      </w:r>
+      <w:r>
+        <w:rPr>
+          <w:sz w:val="20"/>
+          <w:szCs w:val="20"/>
+        </w:rPr>
+        <w:t xml:space="preserve">. This process is </w:t>
+      </w:r>
+      <w:r>
+        <w:rPr>
+          <w:sz w:val="20"/>
+          <w:szCs w:val="20"/>
+        </w:rPr>
+        <w:t>repeated</w:t>
+      </w:r>
+      <w:r>
+        <w:rPr>
+          <w:sz w:val="20"/>
+          <w:szCs w:val="20"/>
+        </w:rPr>
+        <w:t xml:space="preserve"> until a desired level of performance has been reached</w:t>
       </w:r>
       <w:r>
         <w:rPr>
@@ -618,404 +799,33 @@
         </w:rPr>
         <w:t xml:space="preserve">. </w:t>
       </w:r>
-      <w:commentRangeEnd w:id="0"/>
-      <w:r>
-        <w:rPr>
-          <w:rStyle w:val="CommentReference"/>
-        </w:rPr>
-        <w:commentReference w:id="0"/>
-      </w:r>
-      <w:r>
-        <w:rPr>
-          <w:sz w:val="20"/>
-          <w:szCs w:val="20"/>
-        </w:rPr>
-        <w:t xml:space="preserve">As AI researchers </w:t>
-      </w:r>
-      <w:r>
-        <w:rPr>
-          <w:sz w:val="20"/>
-          <w:szCs w:val="20"/>
-        </w:rPr>
-        <w:t xml:space="preserve">look to balance the </w:t>
-      </w:r>
-      <w:r>
-        <w:rPr>
-          <w:sz w:val="20"/>
-          <w:szCs w:val="20"/>
-        </w:rPr>
-        <w:t xml:space="preserve">need for technological advancement with the desire for privacy, federated </w:t>
-      </w:r>
-      <w:r>
-        <w:rPr>
-          <w:sz w:val="20"/>
-          <w:szCs w:val="20"/>
-        </w:rPr>
-        <w:t>learning</w:t>
-      </w:r>
-      <w:r>
-        <w:rPr>
-          <w:sz w:val="20"/>
-          <w:szCs w:val="20"/>
-        </w:rPr>
-        <w:t xml:space="preserve"> (FL)</w:t>
-      </w:r>
-      <w:r>
-        <w:rPr>
-          <w:sz w:val="20"/>
-          <w:szCs w:val="20"/>
-        </w:rPr>
-        <w:t xml:space="preserve"> [2]</w:t>
-      </w:r>
-      <w:r>
-        <w:rPr>
-          <w:sz w:val="20"/>
-          <w:szCs w:val="20"/>
-        </w:rPr>
-        <w:t xml:space="preserve"> </w:t>
-      </w:r>
-      <w:r>
-        <w:rPr>
-          <w:sz w:val="20"/>
-          <w:szCs w:val="20"/>
-        </w:rPr>
-        <w:t>has emerged as a possible solution</w:t>
-      </w:r>
-      <w:r>
-        <w:rPr>
-          <w:sz w:val="20"/>
-          <w:szCs w:val="20"/>
-        </w:rPr>
-        <w:t>.</w:t>
-      </w:r>
-      <w:r>
-        <w:rPr>
-          <w:sz w:val="20"/>
-          <w:szCs w:val="20"/>
-        </w:rPr>
-        <w:t xml:space="preserve"> </w:t>
-      </w:r>
-      <w:r>
-        <w:rPr>
-          <w:sz w:val="20"/>
-          <w:szCs w:val="20"/>
-        </w:rPr>
-        <w:t>FL</w:t>
-      </w:r>
-      <w:r>
-        <w:rPr>
-          <w:sz w:val="20"/>
-          <w:szCs w:val="20"/>
-        </w:rPr>
-        <w:t xml:space="preserve"> is a machine learning</w:t>
-      </w:r>
-      <w:r>
-        <w:rPr>
-          <w:sz w:val="20"/>
-          <w:szCs w:val="20"/>
-        </w:rPr>
-        <w:t xml:space="preserve"> (ML)</w:t>
-      </w:r>
-      <w:r>
-        <w:rPr>
-          <w:sz w:val="20"/>
-          <w:szCs w:val="20"/>
-        </w:rPr>
-        <w:t xml:space="preserve"> architecture </w:t>
-      </w:r>
-      <w:r>
-        <w:rPr>
-          <w:sz w:val="20"/>
-          <w:szCs w:val="20"/>
-        </w:rPr>
-        <w:t xml:space="preserve">made up of many local clients and a central server. </w:t>
-      </w:r>
-      <w:r>
-        <w:rPr>
-          <w:sz w:val="20"/>
-          <w:szCs w:val="20"/>
-        </w:rPr>
-        <w:t xml:space="preserve">In FL, the central server transmits an initial model to the </w:t>
-      </w:r>
-      <w:r>
-        <w:rPr>
-          <w:sz w:val="20"/>
-          <w:szCs w:val="20"/>
-        </w:rPr>
-        <w:t>clients</w:t>
-      </w:r>
-      <w:r>
-        <w:rPr>
-          <w:sz w:val="20"/>
-          <w:szCs w:val="20"/>
-        </w:rPr>
-        <w:t>. The clients will gather data and</w:t>
-      </w:r>
-      <w:r>
-        <w:rPr>
-          <w:sz w:val="20"/>
-          <w:szCs w:val="20"/>
-        </w:rPr>
-        <w:t xml:space="preserve"> </w:t>
-      </w:r>
-      <w:r>
-        <w:rPr>
-          <w:sz w:val="20"/>
-          <w:szCs w:val="20"/>
-        </w:rPr>
-        <w:t>train</w:t>
-      </w:r>
-      <w:r>
-        <w:rPr>
-          <w:sz w:val="20"/>
-          <w:szCs w:val="20"/>
-        </w:rPr>
-        <w:t xml:space="preserve"> the</w:t>
-      </w:r>
-      <w:r>
-        <w:rPr>
-          <w:sz w:val="20"/>
-          <w:szCs w:val="20"/>
-        </w:rPr>
-        <w:t xml:space="preserve"> </w:t>
-      </w:r>
-      <w:r>
-        <w:rPr>
-          <w:sz w:val="20"/>
-          <w:szCs w:val="20"/>
-        </w:rPr>
-        <w:t>model</w:t>
-      </w:r>
-      <w:r>
-        <w:rPr>
-          <w:sz w:val="20"/>
-          <w:szCs w:val="20"/>
-        </w:rPr>
-        <w:t xml:space="preserve"> locally</w:t>
-      </w:r>
-      <w:r>
-        <w:rPr>
-          <w:sz w:val="20"/>
-          <w:szCs w:val="20"/>
-        </w:rPr>
-        <w:t xml:space="preserve">.  </w:t>
-      </w:r>
-      <w:r>
-        <w:rPr>
-          <w:sz w:val="20"/>
-          <w:szCs w:val="20"/>
-        </w:rPr>
-        <w:t xml:space="preserve"> </w:t>
-      </w:r>
-      <w:r>
-        <w:rPr>
-          <w:sz w:val="20"/>
-          <w:szCs w:val="20"/>
-        </w:rPr>
-        <w:t>E</w:t>
-      </w:r>
-      <w:r>
-        <w:rPr>
-          <w:sz w:val="20"/>
-          <w:szCs w:val="20"/>
-        </w:rPr>
-        <w:t>ach client will train its own model on its own data, thereby keeping the d</w:t>
-      </w:r>
-      <w:r>
-        <w:rPr>
-          <w:sz w:val="20"/>
-          <w:szCs w:val="20"/>
-        </w:rPr>
-        <w:t xml:space="preserve">ata private. </w:t>
-      </w:r>
-      <w:r>
-        <w:rPr>
-          <w:sz w:val="20"/>
-          <w:szCs w:val="20"/>
-        </w:rPr>
-        <w:t>Clients</w:t>
-      </w:r>
-      <w:r>
-        <w:rPr>
-          <w:sz w:val="20"/>
-          <w:szCs w:val="20"/>
-        </w:rPr>
-        <w:t xml:space="preserve"> can be as small as a smart watch, or as large as a hospital</w:t>
-      </w:r>
-      <w:r>
-        <w:rPr>
-          <w:sz w:val="20"/>
-          <w:szCs w:val="20"/>
-        </w:rPr>
-        <w:t xml:space="preserve">. Once a client has trained </w:t>
-      </w:r>
-      <w:r>
-        <w:rPr>
-          <w:sz w:val="20"/>
-          <w:szCs w:val="20"/>
-        </w:rPr>
-        <w:t>its</w:t>
-      </w:r>
-      <w:r>
-        <w:rPr>
-          <w:sz w:val="20"/>
-          <w:szCs w:val="20"/>
-        </w:rPr>
-        <w:t xml:space="preserve"> model on the local data, the model updates are transmitted to a central server</w:t>
-      </w:r>
-      <w:r>
-        <w:rPr>
-          <w:sz w:val="20"/>
-          <w:szCs w:val="20"/>
-        </w:rPr>
-        <w:t xml:space="preserve">, </w:t>
-      </w:r>
-      <w:r>
-        <w:rPr>
-          <w:sz w:val="20"/>
-          <w:szCs w:val="20"/>
-        </w:rPr>
-        <w:t xml:space="preserve">avoiding transmission of </w:t>
-      </w:r>
-      <w:r>
-        <w:rPr>
-          <w:sz w:val="20"/>
-          <w:szCs w:val="20"/>
-        </w:rPr>
-        <w:t>the data it</w:t>
-      </w:r>
-      <w:r>
-        <w:rPr>
-          <w:sz w:val="20"/>
-          <w:szCs w:val="20"/>
-        </w:rPr>
-        <w:t>self</w:t>
-      </w:r>
-      <w:r>
-        <w:rPr>
-          <w:sz w:val="20"/>
-          <w:szCs w:val="20"/>
-        </w:rPr>
-        <w:t xml:space="preserve">. When all selected clients have </w:t>
-      </w:r>
-      <w:r>
-        <w:rPr>
-          <w:sz w:val="20"/>
-          <w:szCs w:val="20"/>
-        </w:rPr>
-        <w:t>transmitted</w:t>
-      </w:r>
-      <w:r>
-        <w:rPr>
-          <w:sz w:val="20"/>
-          <w:szCs w:val="20"/>
-        </w:rPr>
-        <w:t xml:space="preserve"> their updates, </w:t>
-      </w:r>
-      <w:r>
-        <w:rPr>
-          <w:sz w:val="20"/>
-          <w:szCs w:val="20"/>
-        </w:rPr>
-        <w:t>they</w:t>
-      </w:r>
-      <w:r>
-        <w:rPr>
-          <w:sz w:val="20"/>
-          <w:szCs w:val="20"/>
-        </w:rPr>
-        <w:t xml:space="preserve"> are aggregated into a new global model which is</w:t>
-      </w:r>
-      <w:r>
-        <w:rPr>
-          <w:sz w:val="20"/>
-          <w:szCs w:val="20"/>
-        </w:rPr>
-        <w:t xml:space="preserve"> transmitted back to the </w:t>
-      </w:r>
-      <w:r>
-        <w:rPr>
-          <w:sz w:val="20"/>
-          <w:szCs w:val="20"/>
-        </w:rPr>
-        <w:t>clients</w:t>
-      </w:r>
-      <w:r>
-        <w:rPr>
-          <w:sz w:val="20"/>
-          <w:szCs w:val="20"/>
-        </w:rPr>
-        <w:t xml:space="preserve">. This process is </w:t>
-      </w:r>
-      <w:r>
-        <w:rPr>
-          <w:sz w:val="20"/>
-          <w:szCs w:val="20"/>
-        </w:rPr>
-        <w:t>repeated</w:t>
-      </w:r>
-      <w:r>
-        <w:rPr>
-          <w:sz w:val="20"/>
-          <w:szCs w:val="20"/>
-        </w:rPr>
-        <w:t xml:space="preserve"> until a desired level of performance has been reached</w:t>
-      </w:r>
-      <w:r>
-        <w:rPr>
-          <w:sz w:val="20"/>
-          <w:szCs w:val="20"/>
-        </w:rPr>
-        <w:t xml:space="preserve">. </w:t>
-      </w:r>
-      <w:r>
-        <w:rPr>
-          <w:sz w:val="20"/>
-          <w:szCs w:val="20"/>
-        </w:rPr>
-        <w:t xml:space="preserve">Whilst FL provides great potential in protecting privacy in a healthcare setting, there </w:t>
-      </w:r>
-      <w:r>
-        <w:rPr>
-          <w:sz w:val="20"/>
-          <w:szCs w:val="20"/>
-        </w:rPr>
-        <w:t xml:space="preserve">still </w:t>
-      </w:r>
-      <w:r>
-        <w:rPr>
-          <w:sz w:val="20"/>
-          <w:szCs w:val="20"/>
-        </w:rPr>
-        <w:t>remain</w:t>
-      </w:r>
-      <w:r>
-        <w:rPr>
-          <w:sz w:val="20"/>
-          <w:szCs w:val="20"/>
-        </w:rPr>
-        <w:t>s</w:t>
-      </w:r>
-      <w:r>
-        <w:rPr>
-          <w:sz w:val="20"/>
-          <w:szCs w:val="20"/>
-        </w:rPr>
-        <w:t xml:space="preserve"> a number of open research challenges. This aim of this paper is to </w:t>
-      </w:r>
-      <w:r>
-        <w:rPr>
-          <w:sz w:val="20"/>
-          <w:szCs w:val="20"/>
-        </w:rPr>
-        <w:t xml:space="preserve">introduce and </w:t>
-      </w:r>
-      <w:r>
-        <w:rPr>
-          <w:sz w:val="20"/>
-          <w:szCs w:val="20"/>
-        </w:rPr>
-        <w:t>discuss these challenges.</w:t>
+      <w:r>
+        <w:rPr>
+          <w:sz w:val="20"/>
+          <w:szCs w:val="20"/>
+        </w:rPr>
+        <w:t xml:space="preserve"> Despite </w:t>
+      </w:r>
+      <w:r>
+        <w:rPr>
+          <w:sz w:val="20"/>
+          <w:szCs w:val="20"/>
+        </w:rPr>
+        <w:t xml:space="preserve">FL’s potential in protecting privacy, </w:t>
+      </w:r>
+      <w:r>
+        <w:rPr>
+          <w:sz w:val="20"/>
+          <w:szCs w:val="20"/>
+        </w:rPr>
+        <w:t>a number of open challenges remains</w:t>
+      </w:r>
+      <w:r>
+        <w:rPr>
+          <w:sz w:val="20"/>
+          <w:szCs w:val="20"/>
+        </w:rPr>
+        <w:t>, which this paper aims to introduce and discuss.</w:t>
       </w:r>
     </w:p>
     <w:p>
@@ -1082,126 +892,119 @@
           <w:sz w:val="20"/>
           <w:szCs w:val="20"/>
         </w:rPr>
-        <w:t xml:space="preserve">Given the ability for FL to </w:t>
-      </w:r>
-      <w:r>
-        <w:rPr>
-          <w:sz w:val="20"/>
-          <w:szCs w:val="20"/>
-        </w:rPr>
-        <w:t xml:space="preserve">maintain </w:t>
-      </w:r>
-      <w:r>
-        <w:rPr>
-          <w:sz w:val="20"/>
-          <w:szCs w:val="20"/>
-        </w:rPr>
-        <w:t>client data priv</w:t>
-      </w:r>
-      <w:r>
-        <w:rPr>
-          <w:sz w:val="20"/>
-          <w:szCs w:val="20"/>
-        </w:rPr>
-        <w:t>acy</w:t>
-      </w:r>
-      <w:r>
-        <w:rPr>
-          <w:sz w:val="20"/>
-          <w:szCs w:val="20"/>
-        </w:rPr>
-        <w:t xml:space="preserve">, </w:t>
-      </w:r>
-      <w:r>
-        <w:rPr>
-          <w:sz w:val="20"/>
-          <w:szCs w:val="20"/>
-        </w:rPr>
-        <w:t xml:space="preserve">there is now the potential to use </w:t>
-      </w:r>
-      <w:r>
-        <w:rPr>
-          <w:sz w:val="20"/>
-          <w:szCs w:val="20"/>
-        </w:rPr>
-        <w:t>sensitive data held by a health centre</w:t>
-      </w:r>
-      <w:r>
-        <w:rPr>
-          <w:sz w:val="20"/>
-          <w:szCs w:val="20"/>
-        </w:rPr>
-        <w:t xml:space="preserve"> to improve outcomes for patients. </w:t>
-      </w:r>
-      <w:r>
-        <w:rPr>
-          <w:sz w:val="20"/>
-          <w:szCs w:val="20"/>
-        </w:rPr>
-        <w:t xml:space="preserve">An example of this is </w:t>
-      </w:r>
-      <w:r>
-        <w:rPr>
-          <w:sz w:val="20"/>
-          <w:szCs w:val="20"/>
-        </w:rPr>
-        <w:t>using</w:t>
-      </w:r>
-      <w:r>
-        <w:rPr>
-          <w:sz w:val="20"/>
-          <w:szCs w:val="20"/>
-        </w:rPr>
-        <w:t xml:space="preserve"> FL models </w:t>
-      </w:r>
-      <w:r>
-        <w:rPr>
-          <w:sz w:val="20"/>
-          <w:szCs w:val="20"/>
-        </w:rPr>
-        <w:t xml:space="preserve">to improve </w:t>
-      </w:r>
-      <w:r>
-        <w:rPr>
-          <w:sz w:val="20"/>
-          <w:szCs w:val="20"/>
-        </w:rPr>
-        <w:t>d</w:t>
-      </w:r>
-      <w:r>
-        <w:rPr>
-          <w:sz w:val="20"/>
-          <w:szCs w:val="20"/>
-        </w:rPr>
-        <w:t>isease</w:t>
-      </w:r>
-      <w:r>
-        <w:rPr>
-          <w:sz w:val="20"/>
-          <w:szCs w:val="20"/>
-        </w:rPr>
-        <w:t xml:space="preserve"> prediction</w:t>
-      </w:r>
-      <w:r>
-        <w:rPr>
-          <w:sz w:val="20"/>
-          <w:szCs w:val="20"/>
-        </w:rPr>
-        <w:t>, for example in detecting cancers through an analysis of medical imag</w:t>
-      </w:r>
-      <w:r>
-        <w:rPr>
-          <w:sz w:val="20"/>
-          <w:szCs w:val="20"/>
-        </w:rPr>
-        <w:t>es</w:t>
-      </w:r>
-      <w:r>
-        <w:rPr>
-          <w:sz w:val="20"/>
-          <w:szCs w:val="20"/>
-        </w:rPr>
-        <w:t xml:space="preserve">. Using FL allows for datasets to be </w:t>
+        <w:t xml:space="preserve">By maintaining data privacy, FL opens the potential of </w:t>
+      </w:r>
+      <w:r>
+        <w:rPr>
+          <w:sz w:val="20"/>
+          <w:szCs w:val="20"/>
+        </w:rPr>
+        <w:t xml:space="preserve">using </w:t>
+      </w:r>
+      <w:r>
+        <w:rPr>
+          <w:sz w:val="20"/>
+          <w:szCs w:val="20"/>
+        </w:rPr>
+        <w:t>sensitive</w:t>
+      </w:r>
+      <w:r>
+        <w:rPr>
+          <w:sz w:val="20"/>
+          <w:szCs w:val="20"/>
+        </w:rPr>
+        <w:t xml:space="preserve"> </w:t>
+      </w:r>
+      <w:r>
+        <w:rPr>
+          <w:sz w:val="20"/>
+          <w:szCs w:val="20"/>
+        </w:rPr>
+        <w:t xml:space="preserve">client data to improve </w:t>
+      </w:r>
+      <w:r>
+        <w:rPr>
+          <w:sz w:val="20"/>
+          <w:szCs w:val="20"/>
+        </w:rPr>
+        <w:t>patient</w:t>
+      </w:r>
+      <w:r>
+        <w:rPr>
+          <w:sz w:val="20"/>
+          <w:szCs w:val="20"/>
+        </w:rPr>
+        <w:t xml:space="preserve"> outcomes</w:t>
+      </w:r>
+      <w:r>
+        <w:rPr>
+          <w:sz w:val="20"/>
+          <w:szCs w:val="20"/>
+        </w:rPr>
+        <w:t>. One example</w:t>
+      </w:r>
+      <w:r>
+        <w:rPr>
+          <w:sz w:val="20"/>
+          <w:szCs w:val="20"/>
+        </w:rPr>
+        <w:t xml:space="preserve"> </w:t>
+      </w:r>
+      <w:r>
+        <w:rPr>
+          <w:sz w:val="20"/>
+          <w:szCs w:val="20"/>
+        </w:rPr>
+        <w:t>is using FL</w:t>
+      </w:r>
+      <w:r>
+        <w:rPr>
+          <w:sz w:val="20"/>
+          <w:szCs w:val="20"/>
+        </w:rPr>
+        <w:t xml:space="preserve"> </w:t>
+      </w:r>
+      <w:r>
+        <w:rPr>
+          <w:sz w:val="20"/>
+          <w:szCs w:val="20"/>
+        </w:rPr>
+        <w:t xml:space="preserve">to analyse </w:t>
+      </w:r>
+      <w:r>
+        <w:rPr>
+          <w:sz w:val="20"/>
+          <w:szCs w:val="20"/>
+        </w:rPr>
+        <w:t xml:space="preserve">medical images for improved </w:t>
+      </w:r>
+      <w:r>
+        <w:rPr>
+          <w:sz w:val="20"/>
+          <w:szCs w:val="20"/>
+        </w:rPr>
+        <w:t>disease</w:t>
+      </w:r>
+      <w:r>
+        <w:rPr>
+          <w:sz w:val="20"/>
+          <w:szCs w:val="20"/>
+        </w:rPr>
+        <w:t xml:space="preserve"> prediction, such as cancer detection.</w:t>
+      </w:r>
+      <w:r>
+        <w:rPr>
+          <w:sz w:val="20"/>
+          <w:szCs w:val="20"/>
+        </w:rPr>
+        <w:t xml:space="preserve"> </w:t>
+      </w:r>
+      <w:r>
+        <w:rPr>
+          <w:sz w:val="20"/>
+          <w:szCs w:val="20"/>
+        </w:rPr>
+        <w:t xml:space="preserve">Using FL allows for datasets to be </w:t>
       </w:r>
       <w:r>
         <w:rPr>
@@ -1369,7 +1172,7 @@
           <w:sz w:val="20"/>
           <w:szCs w:val="20"/>
         </w:rPr>
-        <w:t>s</w:t>
+        <w:t xml:space="preserve"> plans</w:t>
       </w:r>
       <w:r>
         <w:rPr>
@@ -1502,7 +1305,7 @@
           <w:sz w:val="20"/>
           <w:szCs w:val="20"/>
         </w:rPr>
-        <w:t xml:space="preserve"> An example of PFL is </w:t>
+        <w:t xml:space="preserve"> An example is </w:t>
       </w:r>
       <w:r>
         <w:rPr>
@@ -1740,7 +1543,70 @@
           <w:sz w:val="20"/>
           <w:szCs w:val="20"/>
         </w:rPr>
-        <w:t xml:space="preserve"> summarised in </w:t>
+        <w:t xml:space="preserve"> [</w:t>
+      </w:r>
+      <w:r>
+        <w:rPr>
+          <w:sz w:val="20"/>
+          <w:szCs w:val="20"/>
+        </w:rPr>
+        <w:t>3,5],</w:t>
+      </w:r>
+      <w:r>
+        <w:rPr>
+          <w:sz w:val="20"/>
+          <w:szCs w:val="20"/>
+        </w:rPr>
+        <w:t xml:space="preserve"> summarised </w:t>
+      </w:r>
+      <w:r>
+        <w:rPr>
+          <w:sz w:val="20"/>
+          <w:szCs w:val="20"/>
+        </w:rPr>
+        <w:t xml:space="preserve">in </w:t>
+      </w:r>
+      <w:r>
+        <w:rPr>
+          <w:sz w:val="20"/>
+          <w:szCs w:val="20"/>
+        </w:rPr>
+        <w:t>Figure</w:t>
+      </w:r>
+      <w:r>
+        <w:rPr>
+          <w:sz w:val="20"/>
+          <w:szCs w:val="20"/>
+        </w:rPr>
+        <w:t xml:space="preserve"> 1</w:t>
+      </w:r>
+      <w:r>
+        <w:rPr>
+          <w:sz w:val="20"/>
+          <w:szCs w:val="20"/>
+        </w:rPr>
+        <w:t xml:space="preserve">. </w:t>
+      </w:r>
+      <w:r>
+        <w:rPr>
+          <w:sz w:val="20"/>
+          <w:szCs w:val="20"/>
+        </w:rPr>
+        <w:t xml:space="preserve">FL brings about significant challenges in terms of </w:t>
+      </w:r>
+      <w:r>
+        <w:rPr>
+          <w:sz w:val="20"/>
+          <w:szCs w:val="20"/>
+        </w:rPr>
+        <w:t>data</w:t>
+      </w:r>
+      <w:r>
+        <w:rPr>
+          <w:sz w:val="20"/>
+          <w:szCs w:val="20"/>
+        </w:rPr>
+        <w:t xml:space="preserve"> and system</w:t>
       </w:r>
       <w:r>
         <w:rPr>
@@ -1754,7 +1620,21 @@
           <w:sz w:val="20"/>
           <w:szCs w:val="20"/>
         </w:rPr>
-        <w:t>Figure 1</w:t>
+        <w:t>heterogeneity</w:t>
+      </w:r>
+      <w:r>
+        <w:rPr>
+          <w:sz w:val="20"/>
+          <w:szCs w:val="20"/>
+        </w:rPr>
+        <w:t xml:space="preserve">. Heterogeneity </w:t>
+      </w:r>
+      <w:r>
+        <w:rPr>
+          <w:sz w:val="20"/>
+          <w:szCs w:val="20"/>
+        </w:rPr>
+        <w:t>is introduced by</w:t>
       </w:r>
       <w:r>
         <w:rPr>
@@ -1768,7 +1648,91 @@
           <w:sz w:val="20"/>
           <w:szCs w:val="20"/>
         </w:rPr>
-        <w:t>[5]</w:t>
+        <w:t>differences</w:t>
+      </w:r>
+      <w:r>
+        <w:rPr>
+          <w:sz w:val="20"/>
+          <w:szCs w:val="20"/>
+        </w:rPr>
+        <w:t xml:space="preserve"> in</w:t>
+      </w:r>
+      <w:r>
+        <w:rPr>
+          <w:sz w:val="20"/>
+          <w:szCs w:val="20"/>
+        </w:rPr>
+        <w:t xml:space="preserve"> data distributions across clients</w:t>
+      </w:r>
+      <w:r>
+        <w:rPr>
+          <w:sz w:val="20"/>
+          <w:szCs w:val="20"/>
+        </w:rPr>
+        <w:t xml:space="preserve"> or </w:t>
+      </w:r>
+      <w:r>
+        <w:rPr>
+          <w:sz w:val="20"/>
+          <w:szCs w:val="20"/>
+        </w:rPr>
+        <w:t>server</w:t>
+      </w:r>
+      <w:r>
+        <w:rPr>
+          <w:sz w:val="20"/>
+          <w:szCs w:val="20"/>
+        </w:rPr>
+        <w:t>,</w:t>
+      </w:r>
+      <w:r>
+        <w:rPr>
+          <w:sz w:val="20"/>
+          <w:szCs w:val="20"/>
+        </w:rPr>
+        <w:t xml:space="preserve"> or by </w:t>
+      </w:r>
+      <w:r>
+        <w:rPr>
+          <w:sz w:val="20"/>
+          <w:szCs w:val="20"/>
+        </w:rPr>
+        <w:t>differences in</w:t>
+      </w:r>
+      <w:r>
+        <w:rPr>
+          <w:sz w:val="20"/>
+          <w:szCs w:val="20"/>
+        </w:rPr>
+        <w:t xml:space="preserve"> the</w:t>
+      </w:r>
+      <w:r>
+        <w:rPr>
+          <w:sz w:val="20"/>
+          <w:szCs w:val="20"/>
+        </w:rPr>
+        <w:t xml:space="preserve"> </w:t>
+      </w:r>
+      <w:r>
+        <w:rPr>
+          <w:sz w:val="20"/>
+          <w:szCs w:val="20"/>
+        </w:rPr>
+        <w:t xml:space="preserve">architecture of </w:t>
+      </w:r>
+      <w:r>
+        <w:rPr>
+          <w:sz w:val="20"/>
+          <w:szCs w:val="20"/>
+        </w:rPr>
+        <w:t xml:space="preserve">the </w:t>
+      </w:r>
+      <w:r>
+        <w:rPr>
+          <w:sz w:val="20"/>
+          <w:szCs w:val="20"/>
+        </w:rPr>
+        <w:t>devices involved in the learning process</w:t>
       </w:r>
       <w:r>
         <w:rPr>
@@ -1782,21 +1746,49 @@
           <w:sz w:val="20"/>
           <w:szCs w:val="20"/>
         </w:rPr>
-        <w:t xml:space="preserve">FL brings about significant challenges in terms of </w:t>
-      </w:r>
-      <w:r>
-        <w:rPr>
-          <w:sz w:val="20"/>
-          <w:szCs w:val="20"/>
-        </w:rPr>
-        <w:t>data</w:t>
-      </w:r>
-      <w:r>
-        <w:rPr>
-          <w:sz w:val="20"/>
-          <w:szCs w:val="20"/>
-        </w:rPr>
-        <w:t xml:space="preserve"> and system</w:t>
+        <w:t>H</w:t>
+      </w:r>
+      <w:r>
+        <w:rPr>
+          <w:sz w:val="20"/>
+          <w:szCs w:val="20"/>
+        </w:rPr>
+        <w:t>eterogeneity can have a negative impact on model convergence</w:t>
+      </w:r>
+      <w:r>
+        <w:rPr>
+          <w:sz w:val="20"/>
+          <w:szCs w:val="20"/>
+        </w:rPr>
+        <w:t xml:space="preserve"> and accuracy.</w:t>
+      </w:r>
+      <w:r>
+        <w:rPr>
+          <w:sz w:val="20"/>
+          <w:szCs w:val="20"/>
+        </w:rPr>
+        <w:t xml:space="preserve"> Frequent client-server communication can be expensive</w:t>
+      </w:r>
+      <w:r>
+        <w:rPr>
+          <w:sz w:val="20"/>
+          <w:szCs w:val="20"/>
+        </w:rPr>
+        <w:t xml:space="preserve">, and limited bandwidth can </w:t>
+      </w:r>
+      <w:r>
+        <w:rPr>
+          <w:sz w:val="20"/>
+          <w:szCs w:val="20"/>
+        </w:rPr>
+        <w:t>lead to bottlenecks</w:t>
+      </w:r>
+      <w:r>
+        <w:rPr>
+          <w:sz w:val="20"/>
+          <w:szCs w:val="20"/>
+        </w:rPr>
+        <w:t>.</w:t>
       </w:r>
       <w:r>
         <w:rPr>
@@ -1810,21 +1802,28 @@
           <w:sz w:val="20"/>
           <w:szCs w:val="20"/>
         </w:rPr>
-        <w:t>heterogeneity</w:t>
-      </w:r>
-      <w:r>
-        <w:rPr>
-          <w:sz w:val="20"/>
-          <w:szCs w:val="20"/>
-        </w:rPr>
-        <w:t xml:space="preserve">. Heterogeneity </w:t>
-      </w:r>
-      <w:r>
-        <w:rPr>
-          <w:sz w:val="20"/>
-          <w:szCs w:val="20"/>
-        </w:rPr>
-        <w:t>is introduced by</w:t>
+        <w:t xml:space="preserve">Inefficient </w:t>
+      </w:r>
+      <w:r>
+        <w:rPr>
+          <w:sz w:val="20"/>
+          <w:szCs w:val="20"/>
+        </w:rPr>
+        <w:t>communications schemes</w:t>
+      </w:r>
+      <w:r>
+        <w:rPr>
+          <w:sz w:val="20"/>
+          <w:szCs w:val="20"/>
+        </w:rPr>
+        <w:t xml:space="preserve"> will also increase the </w:t>
+      </w:r>
+      <w:r>
+        <w:rPr>
+          <w:sz w:val="20"/>
+          <w:szCs w:val="20"/>
+        </w:rPr>
+        <w:t>negative impact the system has on the environment.</w:t>
       </w:r>
       <w:r>
         <w:rPr>
@@ -1838,204 +1837,14 @@
           <w:sz w:val="20"/>
           <w:szCs w:val="20"/>
         </w:rPr>
-        <w:t>differences</w:t>
-      </w:r>
-      <w:r>
-        <w:rPr>
-          <w:sz w:val="20"/>
-          <w:szCs w:val="20"/>
-        </w:rPr>
-        <w:t xml:space="preserve"> in</w:t>
-      </w:r>
-      <w:r>
-        <w:rPr>
-          <w:sz w:val="20"/>
-          <w:szCs w:val="20"/>
-        </w:rPr>
-        <w:t xml:space="preserve"> data distributions across clients</w:t>
-      </w:r>
-      <w:r>
-        <w:rPr>
-          <w:sz w:val="20"/>
-          <w:szCs w:val="20"/>
-        </w:rPr>
-        <w:t>/</w:t>
-      </w:r>
-      <w:r>
-        <w:rPr>
-          <w:sz w:val="20"/>
-          <w:szCs w:val="20"/>
-        </w:rPr>
-        <w:t>servers</w:t>
-      </w:r>
-      <w:r>
-        <w:rPr>
-          <w:sz w:val="20"/>
-          <w:szCs w:val="20"/>
-        </w:rPr>
-        <w:t>,</w:t>
-      </w:r>
-      <w:r>
-        <w:rPr>
-          <w:sz w:val="20"/>
-          <w:szCs w:val="20"/>
-        </w:rPr>
-        <w:t xml:space="preserve"> or by </w:t>
-      </w:r>
-      <w:r>
-        <w:rPr>
-          <w:sz w:val="20"/>
-          <w:szCs w:val="20"/>
-        </w:rPr>
-        <w:t>differences in</w:t>
-      </w:r>
-      <w:r>
-        <w:rPr>
-          <w:sz w:val="20"/>
-          <w:szCs w:val="20"/>
-        </w:rPr>
-        <w:t xml:space="preserve"> the</w:t>
-      </w:r>
-      <w:r>
-        <w:rPr>
-          <w:sz w:val="20"/>
-          <w:szCs w:val="20"/>
-        </w:rPr>
-        <w:t xml:space="preserve"> </w:t>
-      </w:r>
-      <w:r>
-        <w:rPr>
-          <w:sz w:val="20"/>
-          <w:szCs w:val="20"/>
-        </w:rPr>
-        <w:t xml:space="preserve">architecture of </w:t>
-      </w:r>
-      <w:r>
-        <w:rPr>
-          <w:sz w:val="20"/>
-          <w:szCs w:val="20"/>
-        </w:rPr>
-        <w:t xml:space="preserve">the </w:t>
-      </w:r>
-      <w:r>
-        <w:rPr>
-          <w:sz w:val="20"/>
-          <w:szCs w:val="20"/>
-        </w:rPr>
-        <w:t>devices involved in the learning process</w:t>
-      </w:r>
-      <w:r>
-        <w:rPr>
-          <w:sz w:val="20"/>
-          <w:szCs w:val="20"/>
-        </w:rPr>
-        <w:t xml:space="preserve">. </w:t>
-      </w:r>
-      <w:r>
-        <w:rPr>
-          <w:sz w:val="20"/>
-          <w:szCs w:val="20"/>
-        </w:rPr>
-        <w:t>H</w:t>
-      </w:r>
-      <w:r>
-        <w:rPr>
-          <w:sz w:val="20"/>
-          <w:szCs w:val="20"/>
-        </w:rPr>
-        <w:t>eterogeneity can have a negative impact on model convergence</w:t>
-      </w:r>
-      <w:r>
-        <w:rPr>
-          <w:sz w:val="20"/>
-          <w:szCs w:val="20"/>
-        </w:rPr>
-        <w:t xml:space="preserve"> and accuracy. </w:t>
-      </w:r>
-      <w:r>
-        <w:rPr>
-          <w:sz w:val="20"/>
-          <w:szCs w:val="20"/>
-        </w:rPr>
-        <w:t>Additionally, c</w:t>
-      </w:r>
-      <w:r>
-        <w:rPr>
-          <w:sz w:val="20"/>
-          <w:szCs w:val="20"/>
-        </w:rPr>
-        <w:t xml:space="preserve">onstant communication between </w:t>
-      </w:r>
-      <w:r>
-        <w:rPr>
-          <w:sz w:val="20"/>
-          <w:szCs w:val="20"/>
-        </w:rPr>
-        <w:t>the clients and server can be expensive</w:t>
-      </w:r>
-      <w:r>
-        <w:rPr>
-          <w:sz w:val="20"/>
-          <w:szCs w:val="20"/>
-        </w:rPr>
-        <w:t>, and depending on the network topology the</w:t>
-      </w:r>
-      <w:r>
-        <w:rPr>
-          <w:sz w:val="20"/>
-          <w:szCs w:val="20"/>
-        </w:rPr>
-        <w:t xml:space="preserve"> communication</w:t>
-      </w:r>
-      <w:r>
-        <w:rPr>
-          <w:sz w:val="20"/>
-          <w:szCs w:val="20"/>
-        </w:rPr>
-        <w:t xml:space="preserve"> </w:t>
-      </w:r>
-      <w:r>
-        <w:rPr>
-          <w:sz w:val="20"/>
-          <w:szCs w:val="20"/>
-        </w:rPr>
-        <w:t>bandwidth can be limited</w:t>
-      </w:r>
-      <w:r>
-        <w:rPr>
-          <w:sz w:val="20"/>
-          <w:szCs w:val="20"/>
-        </w:rPr>
-        <w:t xml:space="preserve">, which can lead to </w:t>
-      </w:r>
-      <w:commentRangeStart w:id="1"/>
-      <w:r>
-        <w:rPr>
-          <w:sz w:val="20"/>
-          <w:szCs w:val="20"/>
-        </w:rPr>
-        <w:t>bottlenecks</w:t>
-      </w:r>
-      <w:commentRangeEnd w:id="1"/>
-      <w:r>
-        <w:rPr>
-          <w:rStyle w:val="CommentReference"/>
-        </w:rPr>
-        <w:commentReference w:id="1"/>
-      </w:r>
-      <w:r>
-        <w:rPr>
-          <w:sz w:val="20"/>
-          <w:szCs w:val="20"/>
-        </w:rPr>
-        <w:t xml:space="preserve">. </w:t>
-      </w:r>
-      <w:r>
-        <w:rPr>
-          <w:sz w:val="20"/>
-          <w:szCs w:val="20"/>
-        </w:rPr>
-        <w:t xml:space="preserve">Working with multimodal </w:t>
+        <w:t>M</w:t>
+      </w:r>
+      <w:r>
+        <w:rPr>
+          <w:sz w:val="20"/>
+          <w:szCs w:val="20"/>
+        </w:rPr>
+        <w:t xml:space="preserve">ultimodal </w:t>
       </w:r>
       <w:r>
         <w:rPr>
@@ -2114,9 +1923,9 @@
           <w:noProof/>
         </w:rPr>
         <w:drawing>
-          <wp:inline distT="0" distB="0" distL="0" distR="0" wp14:anchorId="4E3260B6" wp14:editId="44AF3F6C">
-            <wp:extent cx="2487030" cy="2050467"/>
-            <wp:effectExtent l="0" t="0" r="8890" b="6985"/>
+          <wp:inline distT="0" distB="0" distL="0" distR="0" wp14:anchorId="4E3260B6" wp14:editId="3B201574">
+            <wp:extent cx="2508738" cy="2068365"/>
+            <wp:effectExtent l="0" t="0" r="6350" b="8255"/>
             <wp:docPr id="1589873936" name="Picture 1" descr="A diagram of a challenge&#10;&#10;Description automatically generated"/>
             <wp:cNvGraphicFramePr>
               <a:graphicFrameLocks xmlns:a="http://schemas.openxmlformats.org/drawingml/2006/main" noChangeAspect="1"/>
@@ -2129,7 +1938,7 @@
                     <pic:cNvPicPr/>
                   </pic:nvPicPr>
                   <pic:blipFill>
-                    <a:blip r:embed="rId13"/>
+                    <a:blip r:embed="rId9"/>
                     <a:stretch>
                       <a:fillRect/>
                     </a:stretch>
@@ -2137,7 +1946,7 @@
                   <pic:spPr>
                     <a:xfrm>
                       <a:off x="0" y="0"/>
-                      <a:ext cx="2488958" cy="2052057"/>
+                      <a:ext cx="2520199" cy="2077814"/>
                     </a:xfrm>
                     <a:prstGeom prst="rect">
                       <a:avLst/>
@@ -2230,19 +2039,7 @@
     </w:p>
     <w:p>
       <w:pPr>
-        <w:pBdr>
-          <w:top w:val="nil"/>
-          <w:left w:val="nil"/>
-          <w:bottom w:val="nil"/>
-          <w:right w:val="nil"/>
-          <w:between w:val="nil"/>
-        </w:pBdr>
-        <w:spacing w:after="120"/>
-        <w:ind w:right="95"/>
-        <w:rPr>
-          <w:b/>
-          <w:smallCaps/>
-          <w:color w:val="000000"/>
+        <w:rPr>
           <w:sz w:val="20"/>
           <w:szCs w:val="20"/>
         </w:rPr>
@@ -2252,116 +2049,57 @@
           <w:sz w:val="20"/>
           <w:szCs w:val="20"/>
         </w:rPr>
-        <w:t>The challenges</w:t>
-      </w:r>
-      <w:r>
-        <w:rPr>
-          <w:sz w:val="20"/>
-          <w:szCs w:val="20"/>
-        </w:rPr>
-        <w:t xml:space="preserve"> found in FL will form the basis of </w:t>
-      </w:r>
-      <w:r>
-        <w:rPr>
-          <w:sz w:val="20"/>
-          <w:szCs w:val="20"/>
-        </w:rPr>
-        <w:t xml:space="preserve">this </w:t>
-      </w:r>
-      <w:r>
-        <w:rPr>
-          <w:sz w:val="20"/>
-          <w:szCs w:val="20"/>
-        </w:rPr>
-        <w:t xml:space="preserve">PhD research. Addressing these challenges </w:t>
-      </w:r>
-      <w:r>
-        <w:rPr>
-          <w:sz w:val="20"/>
-          <w:szCs w:val="20"/>
-        </w:rPr>
-        <w:t>should allow for improved performance and great</w:t>
-      </w:r>
-      <w:r>
-        <w:rPr>
-          <w:sz w:val="20"/>
-          <w:szCs w:val="20"/>
-        </w:rPr>
-        <w:t>er</w:t>
-      </w:r>
-      <w:r>
-        <w:rPr>
-          <w:sz w:val="20"/>
-          <w:szCs w:val="20"/>
-        </w:rPr>
-        <w:t xml:space="preserve"> ad</w:t>
-      </w:r>
-      <w:r>
-        <w:rPr>
-          <w:sz w:val="20"/>
-          <w:szCs w:val="20"/>
-        </w:rPr>
-        <w:t>o</w:t>
-      </w:r>
-      <w:r>
-        <w:rPr>
-          <w:sz w:val="20"/>
-          <w:szCs w:val="20"/>
-        </w:rPr>
-        <w:t>ption</w:t>
-      </w:r>
-      <w:r>
-        <w:rPr>
-          <w:sz w:val="20"/>
-          <w:szCs w:val="20"/>
-        </w:rPr>
-        <w:t xml:space="preserve"> of FL in</w:t>
-      </w:r>
-      <w:r>
-        <w:rPr>
-          <w:sz w:val="20"/>
-          <w:szCs w:val="20"/>
-        </w:rPr>
-        <w:t xml:space="preserve"> areas of sensitive </w:t>
-      </w:r>
-      <w:commentRangeStart w:id="2"/>
-      <w:r>
-        <w:rPr>
-          <w:sz w:val="20"/>
-          <w:szCs w:val="20"/>
-        </w:rPr>
-        <w:t>data</w:t>
-      </w:r>
-      <w:commentRangeEnd w:id="2"/>
-      <w:r>
-        <w:rPr>
-          <w:rStyle w:val="CommentReference"/>
-        </w:rPr>
-        <w:commentReference w:id="2"/>
-      </w:r>
-      <w:r>
-        <w:rPr>
-          <w:sz w:val="20"/>
-          <w:szCs w:val="20"/>
-        </w:rPr>
-        <w:t>.</w:t>
+        <w:t xml:space="preserve">This PhD research </w:t>
+      </w:r>
+      <w:r>
+        <w:rPr>
+          <w:sz w:val="20"/>
+          <w:szCs w:val="20"/>
+        </w:rPr>
+        <w:t>will focus</w:t>
+      </w:r>
+      <w:r>
+        <w:rPr>
+          <w:sz w:val="20"/>
+          <w:szCs w:val="20"/>
+        </w:rPr>
+        <w:t xml:space="preserve"> on identifying critical challenges</w:t>
+      </w:r>
+      <w:r>
+        <w:rPr>
+          <w:sz w:val="20"/>
+          <w:szCs w:val="20"/>
+        </w:rPr>
+        <w:t xml:space="preserve"> in FL, aiming to develop innovative solutions that improve performance and adoption</w:t>
+      </w:r>
+      <w:r>
+        <w:rPr>
+          <w:sz w:val="20"/>
+          <w:szCs w:val="20"/>
+        </w:rPr>
+        <w:t xml:space="preserve">, especially in privacy </w:t>
+      </w:r>
+      <w:r>
+        <w:rPr>
+          <w:sz w:val="20"/>
+          <w:szCs w:val="20"/>
+        </w:rPr>
+        <w:t>sensitive</w:t>
+      </w:r>
+      <w:r>
+        <w:rPr>
+          <w:sz w:val="20"/>
+          <w:szCs w:val="20"/>
+        </w:rPr>
+        <w:t xml:space="preserve"> domains. </w:t>
       </w:r>
     </w:p>
+    <w:p/>
     <w:p>
       <w:pPr>
         <w:pStyle w:val="Heading1"/>
-        <w:rPr>
-          <w:rFonts w:ascii="Times New Roman" w:hAnsi="Times New Roman" w:cs="Times New Roman"/>
-          <w:sz w:val="22"/>
-          <w:szCs w:val="22"/>
-        </w:rPr>
       </w:pPr>
       <w:r>
-        <w:rPr>
-          <w:rFonts w:ascii="Times New Roman" w:hAnsi="Times New Roman" w:cs="Times New Roman"/>
-          <w:sz w:val="22"/>
-          <w:szCs w:val="22"/>
-        </w:rPr>
         <w:t>References</w:t>
       </w:r>
     </w:p>
@@ -2425,27 +2163,7 @@
           <w:szCs w:val="20"/>
           <w:shd w:val="clear" w:color="auto" w:fill="FFFFFF"/>
         </w:rPr>
-        <w:t xml:space="preserve">Computers in Human </w:t>
-      </w:r>
-      <w:proofErr w:type="spellStart"/>
-      <w:r>
-        <w:rPr>
-          <w:color w:val="1F1F1F"/>
-          <w:sz w:val="20"/>
-          <w:szCs w:val="20"/>
-          <w:shd w:val="clear" w:color="auto" w:fill="FFFFFF"/>
-        </w:rPr>
-        <w:t>Behavior</w:t>
-      </w:r>
-      <w:proofErr w:type="spellEnd"/>
-      <w:r>
-        <w:rPr>
-          <w:color w:val="1F1F1F"/>
-          <w:sz w:val="20"/>
-          <w:szCs w:val="20"/>
-          <w:shd w:val="clear" w:color="auto" w:fill="FFFFFF"/>
-        </w:rPr>
-        <w:t xml:space="preserve"> Rep</w:t>
+        <w:t>Computers in Human Behavior Rep</w:t>
       </w:r>
       <w:r>
         <w:rPr>
@@ -2728,7 +2446,6 @@
         </w:rPr>
         <w:t xml:space="preserve">[4] </w:t>
       </w:r>
-      <w:proofErr w:type="spellStart"/>
       <w:r>
         <w:rPr>
           <w:color w:val="1F1F1F"/>
@@ -2737,18 +2454,7 @@
           <w:shd w:val="clear" w:color="auto" w:fill="FFFFFF"/>
           <w:lang w:val="nl-NL"/>
         </w:rPr>
-        <w:t>Yiqiang</w:t>
-      </w:r>
-      <w:proofErr w:type="spellEnd"/>
-      <w:r>
-        <w:rPr>
-          <w:color w:val="1F1F1F"/>
-          <w:sz w:val="20"/>
-          <w:szCs w:val="20"/>
-          <w:shd w:val="clear" w:color="auto" w:fill="FFFFFF"/>
-          <w:lang w:val="nl-NL"/>
-        </w:rPr>
-        <w:t xml:space="preserve"> Chen </w:t>
+        <w:t xml:space="preserve">Yiqiang Chen </w:t>
       </w:r>
       <w:r>
         <w:rPr>
@@ -2825,7 +2531,6 @@
           <w:szCs w:val="20"/>
           <w:shd w:val="clear" w:color="auto" w:fill="FFFFFF"/>
         </w:rPr>
-        <w:lastRenderedPageBreak/>
         <w:t xml:space="preserve">[5] </w:t>
       </w:r>
       <w:r>
@@ -2835,27 +2540,7 @@
           <w:szCs w:val="20"/>
           <w:shd w:val="clear" w:color="auto" w:fill="FFFFFF"/>
         </w:rPr>
-        <w:t xml:space="preserve">Badra </w:t>
-      </w:r>
-      <w:proofErr w:type="spellStart"/>
-      <w:r>
-        <w:rPr>
-          <w:color w:val="1F1F1F"/>
-          <w:sz w:val="20"/>
-          <w:szCs w:val="20"/>
-          <w:shd w:val="clear" w:color="auto" w:fill="FFFFFF"/>
-        </w:rPr>
-        <w:t>Souhila</w:t>
-      </w:r>
-      <w:proofErr w:type="spellEnd"/>
-      <w:r>
-        <w:rPr>
-          <w:color w:val="1F1F1F"/>
-          <w:sz w:val="20"/>
-          <w:szCs w:val="20"/>
-          <w:shd w:val="clear" w:color="auto" w:fill="FFFFFF"/>
-        </w:rPr>
-        <w:t xml:space="preserve"> Guendouzi</w:t>
+        <w:t>Badra Souhila Guendouzi</w:t>
       </w:r>
       <w:r>
         <w:rPr>
@@ -2923,98 +2608,6 @@
     </w:sectPr>
   </w:body>
 </w:document>
-</file>
-
-<file path=word/comments.xml><?xml version="1.0" encoding="utf-8"?>
-<w:comments xmlns:wpc="http://schemas.microsoft.com/office/word/2010/wordprocessingCanvas" xmlns:cx="http://schemas.microsoft.com/office/drawing/2014/chartex" xmlns:cx1="http://schemas.microsoft.com/office/drawing/2015/9/8/chartex" xmlns:cx2="http://schemas.microsoft.com/office/drawing/2015/10/21/chartex" xmlns:cx3="http://schemas.microsoft.com/office/drawing/2016/5/9/chartex" xmlns:cx4="http://schemas.microsoft.com/office/drawing/2016/5/10/chartex" xmlns:cx5="http://schemas.microsoft.com/office/drawing/2016/5/11/chartex" xmlns:cx6="http://schemas.microsoft.com/office/drawing/2016/5/12/chartex" xmlns:cx7="http://schemas.microsoft.com/office/drawing/2016/5/13/chartex" xmlns:cx8="http://schemas.microsoft.com/office/drawing/2016/5/14/chartex" xmlns:mc="http://schemas.openxmlformats.org/markup-compatibility/2006" xmlns:aink="http://schemas.microsoft.com/office/drawing/2016/ink" xmlns:am3d="http://schemas.microsoft.com/office/drawing/2017/model3d" xmlns:o="urn:schemas-microsoft-com:office:office" xmlns:oel="http://schemas.microsoft.com/office/2019/extlst" xmlns:r="http://schemas.openxmlformats.org/officeDocument/2006/relationships" xmlns:m="http://schemas.openxmlformats.org/officeDocument/2006/math" xmlns:v="urn:schemas-microsoft-com:vml" xmlns:wp14="http://schemas.microsoft.com/office/word/2010/wordprocessingDrawing" xmlns:wp="http://schemas.openxmlformats.org/drawingml/2006/wordprocessingDrawing" xmlns:w10="urn:schemas-microsoft-com:office:word" xmlns:w="http://schemas.openxmlformats.org/wordprocessingml/2006/main" xmlns:w14="http://schemas.microsoft.com/office/word/2010/wordml" xmlns:w15="http://schemas.microsoft.com/office/word/2012/wordml" xmlns:w16cex="http://schemas.microsoft.com/office/word/2018/wordml/cex" xmlns:w16cid="http://schemas.microsoft.com/office/word/2016/wordml/cid" xmlns:w16="http://schemas.microsoft.com/office/word/2018/wordml" xmlns:w16sdtdh="http://schemas.microsoft.com/office/word/2020/wordml/sdtdatahash" xmlns:w16se="http://schemas.microsoft.com/office/word/2015/wordml/symex" xmlns:wpg="http://schemas.microsoft.com/office/word/2010/wordprocessingGroup" xmlns:wpi="http://schemas.microsoft.com/office/word/2010/wordprocessingInk" xmlns:wne="http://schemas.microsoft.com/office/word/2006/wordml" xmlns:wps="http://schemas.microsoft.com/office/word/2010/wordprocessingShape" mc:Ignorable="w14 w15 w16se w16cid w16 w16cex w16sdtdh wp14">
-  <w:comment w:id="0" w:author="Nugent, Christopher" w:date="2024-04-08T21:32:00Z" w:initials="NC">
-    <w:p>
-      <w:pPr>
-        <w:pStyle w:val="CommentText"/>
-        <w:jc w:val="left"/>
-      </w:pPr>
-      <w:r>
-        <w:rPr>
-          <w:rStyle w:val="CommentReference"/>
-        </w:rPr>
-        <w:annotationRef/>
-      </w:r>
-      <w:r>
-        <w:t>This seems a bit disjoint - can you check this?</w:t>
-      </w:r>
-    </w:p>
-  </w:comment>
-  <w:comment w:id="1" w:author="Nugent, Christopher" w:date="2024-04-08T21:36:00Z" w:initials="NC">
-    <w:p>
-      <w:pPr>
-        <w:pStyle w:val="CommentText"/>
-        <w:jc w:val="left"/>
-      </w:pPr>
-      <w:r>
-        <w:rPr>
-          <w:rStyle w:val="CommentReference"/>
-        </w:rPr>
-        <w:annotationRef/>
-      </w:r>
-      <w:r>
-        <w:t>You may wish to mention mis-alignment with green computing</w:t>
-      </w:r>
-    </w:p>
-  </w:comment>
-  <w:comment w:id="2" w:author="Nugent, Christopher" w:date="2024-04-08T21:38:00Z" w:initials="NC">
-    <w:p>
-      <w:pPr>
-        <w:pStyle w:val="CommentText"/>
-        <w:jc w:val="left"/>
-      </w:pPr>
-      <w:r>
-        <w:rPr>
-          <w:rStyle w:val="CommentReference"/>
-        </w:rPr>
-        <w:annotationRef/>
-      </w:r>
-      <w:r>
-        <w:t>Can you perhaps make this more conslusive as to what the next steps may be either in your own work or within the ccommunity?</w:t>
-      </w:r>
-    </w:p>
-  </w:comment>
-</w:comments>
-</file>
-
-<file path=word/commentsExtended.xml><?xml version="1.0" encoding="utf-8"?>
-<w15:commentsEx xmlns:wpc="http://schemas.microsoft.com/office/word/2010/wordprocessingCanvas" xmlns:cx="http://schemas.microsoft.com/office/drawing/2014/chartex" xmlns:cx1="http://schemas.microsoft.com/office/drawing/2015/9/8/chartex" xmlns:cx2="http://schemas.microsoft.com/office/drawing/2015/10/21/chartex" xmlns:cx3="http://schemas.microsoft.com/office/drawing/2016/5/9/chartex" xmlns:cx4="http://schemas.microsoft.com/office/drawing/2016/5/10/chartex" xmlns:cx5="http://schemas.microsoft.com/office/drawing/2016/5/11/chartex" xmlns:cx6="http://schemas.microsoft.com/office/drawing/2016/5/12/chartex" xmlns:cx7="http://schemas.microsoft.com/office/drawing/2016/5/13/chartex" xmlns:cx8="http://schemas.microsoft.com/office/drawing/2016/5/14/chartex" xmlns:mc="http://schemas.openxmlformats.org/markup-compatibility/2006" xmlns:aink="http://schemas.microsoft.com/office/drawing/2016/ink" xmlns:am3d="http://schemas.microsoft.com/office/drawing/2017/model3d" xmlns:o="urn:schemas-microsoft-com:office:office" xmlns:oel="http://schemas.microsoft.com/office/2019/extlst" xmlns:r="http://schemas.openxmlformats.org/officeDocument/2006/relationships" xmlns:m="http://schemas.openxmlformats.org/officeDocument/2006/math" xmlns:v="urn:schemas-microsoft-com:vml" xmlns:wp14="http://schemas.microsoft.com/office/word/2010/wordprocessingDrawing" xmlns:wp="http://schemas.openxmlformats.org/drawingml/2006/wordprocessingDrawing" xmlns:w10="urn:schemas-microsoft-com:office:word" xmlns:w="http://schemas.openxmlformats.org/wordprocessingml/2006/main" xmlns:w14="http://schemas.microsoft.com/office/word/2010/wordml" xmlns:w15="http://schemas.microsoft.com/office/word/2012/wordml" xmlns:w16cex="http://schemas.microsoft.com/office/word/2018/wordml/cex" xmlns:w16cid="http://schemas.microsoft.com/office/word/2016/wordml/cid" xmlns:w16="http://schemas.microsoft.com/office/word/2018/wordml" xmlns:w16sdtdh="http://schemas.microsoft.com/office/word/2020/wordml/sdtdatahash" xmlns:w16se="http://schemas.microsoft.com/office/word/2015/wordml/symex" xmlns:wpg="http://schemas.microsoft.com/office/word/2010/wordprocessingGroup" xmlns:wpi="http://schemas.microsoft.com/office/word/2010/wordprocessingInk" xmlns:wne="http://schemas.microsoft.com/office/word/2006/wordml" xmlns:wps="http://schemas.microsoft.com/office/word/2010/wordprocessingShape" mc:Ignorable="w14 w15 w16se w16cid w16 w16cex w16sdtdh wp14">
-  <w15:commentEx w15:paraId="79CAF05E" w15:done="1"/>
-  <w15:commentEx w15:paraId="171C74A4" w15:done="0"/>
-  <w15:commentEx w15:paraId="4E5717C0" w15:done="0"/>
-</w15:commentsEx>
-</file>
-
-<file path=word/commentsExtensible.xml><?xml version="1.0" encoding="utf-8"?>
-<w16cex:commentsExtensible xmlns:wpc="http://schemas.microsoft.com/office/word/2010/wordprocessingCanvas" xmlns:cx="http://schemas.microsoft.com/office/drawing/2014/chartex" xmlns:cx1="http://schemas.microsoft.com/office/drawing/2015/9/8/chartex" xmlns:cx2="http://schemas.microsoft.com/office/drawing/2015/10/21/chartex" xmlns:cx3="http://schemas.microsoft.com/office/drawing/2016/5/9/chartex" xmlns:cx4="http://schemas.microsoft.com/office/drawing/2016/5/10/chartex" xmlns:cx5="http://schemas.microsoft.com/office/drawing/2016/5/11/chartex" xmlns:cx6="http://schemas.microsoft.com/office/drawing/2016/5/12/chartex" xmlns:cx7="http://schemas.microsoft.com/office/drawing/2016/5/13/chartex" xmlns:cx8="http://schemas.microsoft.com/office/drawing/2016/5/14/chartex" xmlns:cr="http://schemas.microsoft.com/office/comments/2020/reactions" xmlns:mc="http://schemas.openxmlformats.org/markup-compatibility/2006" xmlns:aink="http://schemas.microsoft.com/office/drawing/2016/ink" xmlns:am3d="http://schemas.microsoft.com/office/drawing/2017/model3d" xmlns:o="urn:schemas-microsoft-com:office:office" xmlns:oel="http://schemas.microsoft.com/office/2019/extlst" xmlns:r="http://schemas.openxmlformats.org/officeDocument/2006/relationships" xmlns:m="http://schemas.openxmlformats.org/officeDocument/2006/math" xmlns:v="urn:schemas-microsoft-com:vml" xmlns:wp14="http://schemas.microsoft.com/office/word/2010/wordprocessingDrawing" xmlns:wp="http://schemas.openxmlformats.org/drawingml/2006/wordprocessingDrawing" xmlns:w10="urn:schemas-microsoft-com:office:word" xmlns:w="http://schemas.openxmlformats.org/wordprocessingml/2006/main" xmlns:w14="http://schemas.microsoft.com/office/word/2010/wordml" xmlns:w15="http://schemas.microsoft.com/office/word/2012/wordml" xmlns:w16cex="http://schemas.microsoft.com/office/word/2018/wordml/cex" xmlns:w16cid="http://schemas.microsoft.com/office/word/2016/wordml/cid" xmlns:w16="http://schemas.microsoft.com/office/word/2018/wordml" xmlns:w16sdtdh="http://schemas.microsoft.com/office/word/2020/wordml/sdtdatahash" xmlns:w16se="http://schemas.microsoft.com/office/word/2015/wordml/symex" xmlns:wpg="http://schemas.microsoft.com/office/word/2010/wordprocessingGroup" xmlns:wpi="http://schemas.microsoft.com/office/word/2010/wordprocessingInk" xmlns:wne="http://schemas.microsoft.com/office/word/2006/wordml" xmlns:wps="http://schemas.microsoft.com/office/word/2010/wordprocessingShape" mc:Ignorable="w14 w15 w16se w16cid w16 w16cex w16sdtdh cr wp14">
-  <w16cex:commentExtensible w16cex:durableId="5C0D2208" w16cex:dateUtc="2024-04-08T20:32:00Z">
-    <w16cex:extLst>
-      <w16:ext w16:uri="{CE6994B0-6A32-4C9F-8C6B-6E91EDA988CE}">
-        <cr:reactions xmlns:cr="http://schemas.microsoft.com/office/comments/2020/reactions">
-          <cr:reaction reactionType="1">
-            <cr:reactionInfo dateUtc="2024-04-08T22:06:17Z">
-              <cr:user userId="S::O_Fithcheallaigh-S@ulster.ac.uk::47659c31-a575-4792-8be3-61268c4ee0d6" userProvider="AD" userName="Sean O Fithcheallaigh"/>
-            </cr:reactionInfo>
-          </cr:reaction>
-        </cr:reactions>
-      </w16:ext>
-    </w16cex:extLst>
-  </w16cex:commentExtensible>
-  <w16cex:commentExtensible w16cex:durableId="002BD51D" w16cex:dateUtc="2024-04-08T20:36:00Z"/>
-  <w16cex:commentExtensible w16cex:durableId="76C0D482" w16cex:dateUtc="2024-04-08T20:38:00Z"/>
-</w16cex:commentsExtensible>
-</file>
-
-<file path=word/commentsIds.xml><?xml version="1.0" encoding="utf-8"?>
-<w16cid:commentsIds xmlns:wpc="http://schemas.microsoft.com/office/word/2010/wordprocessingCanvas" xmlns:cx="http://schemas.microsoft.com/office/drawing/2014/chartex" xmlns:cx1="http://schemas.microsoft.com/office/drawing/2015/9/8/chartex" xmlns:cx2="http://schemas.microsoft.com/office/drawing/2015/10/21/chartex" xmlns:cx3="http://schemas.microsoft.com/office/drawing/2016/5/9/chartex" xmlns:cx4="http://schemas.microsoft.com/office/drawing/2016/5/10/chartex" xmlns:cx5="http://schemas.microsoft.com/office/drawing/2016/5/11/chartex" xmlns:cx6="http://schemas.microsoft.com/office/drawing/2016/5/12/chartex" xmlns:cx7="http://schemas.microsoft.com/office/drawing/2016/5/13/chartex" xmlns:cx8="http://schemas.microsoft.com/office/drawing/2016/5/14/chartex" xmlns:mc="http://schemas.openxmlformats.org/markup-compatibility/2006" xmlns:aink="http://schemas.microsoft.com/office/drawing/2016/ink" xmlns:am3d="http://schemas.microsoft.com/office/drawing/2017/model3d" xmlns:o="urn:schemas-microsoft-com:office:office" xmlns:oel="http://schemas.microsoft.com/office/2019/extlst" xmlns:r="http://schemas.openxmlformats.org/officeDocument/2006/relationships" xmlns:m="http://schemas.openxmlformats.org/officeDocument/2006/math" xmlns:v="urn:schemas-microsoft-com:vml" xmlns:wp14="http://schemas.microsoft.com/office/word/2010/wordprocessingDrawing" xmlns:wp="http://schemas.openxmlformats.org/drawingml/2006/wordprocessingDrawing" xmlns:w10="urn:schemas-microsoft-com:office:word" xmlns:w="http://schemas.openxmlformats.org/wordprocessingml/2006/main" xmlns:w14="http://schemas.microsoft.com/office/word/2010/wordml" xmlns:w15="http://schemas.microsoft.com/office/word/2012/wordml" xmlns:w16cex="http://schemas.microsoft.com/office/word/2018/wordml/cex" xmlns:w16cid="http://schemas.microsoft.com/office/word/2016/wordml/cid" xmlns:w16="http://schemas.microsoft.com/office/word/2018/wordml" xmlns:w16sdtdh="http://schemas.microsoft.com/office/word/2020/wordml/sdtdatahash" xmlns:w16se="http://schemas.microsoft.com/office/word/2015/wordml/symex" xmlns:wpg="http://schemas.microsoft.com/office/word/2010/wordprocessingGroup" xmlns:wpi="http://schemas.microsoft.com/office/word/2010/wordprocessingInk" xmlns:wne="http://schemas.microsoft.com/office/word/2006/wordml" xmlns:wps="http://schemas.microsoft.com/office/word/2010/wordprocessingShape" mc:Ignorable="w14 w15 w16se w16cid w16 w16cex w16sdtdh wp14">
-  <w16cid:commentId w16cid:paraId="79CAF05E" w16cid:durableId="5C0D2208"/>
-  <w16cid:commentId w16cid:paraId="171C74A4" w16cid:durableId="002BD51D"/>
-  <w16cid:commentId w16cid:paraId="4E5717C0" w16cid:durableId="76C0D482"/>
-</w16cid:commentsIds>
 </file>
 
 <file path=word/endnotes.xml><?xml version="1.0" encoding="utf-8"?>
@@ -3175,14 +2768,6 @@
   <int2:intelligenceSettings/>
   <int2:onDemandWorkflows/>
 </int2:intelligence>
-</file>
-
-<file path=word/people.xml><?xml version="1.0" encoding="utf-8"?>
-<w15:people xmlns:wpc="http://schemas.microsoft.com/office/word/2010/wordprocessingCanvas" xmlns:cx="http://schemas.microsoft.com/office/drawing/2014/chartex" xmlns:cx1="http://schemas.microsoft.com/office/drawing/2015/9/8/chartex" xmlns:cx2="http://schemas.microsoft.com/office/drawing/2015/10/21/chartex" xmlns:cx3="http://schemas.microsoft.com/office/drawing/2016/5/9/chartex" xmlns:cx4="http://schemas.microsoft.com/office/drawing/2016/5/10/chartex" xmlns:cx5="http://schemas.microsoft.com/office/drawing/2016/5/11/chartex" xmlns:cx6="http://schemas.microsoft.com/office/drawing/2016/5/12/chartex" xmlns:cx7="http://schemas.microsoft.com/office/drawing/2016/5/13/chartex" xmlns:cx8="http://schemas.microsoft.com/office/drawing/2016/5/14/chartex" xmlns:mc="http://schemas.openxmlformats.org/markup-compatibility/2006" xmlns:aink="http://schemas.microsoft.com/office/drawing/2016/ink" xmlns:am3d="http://schemas.microsoft.com/office/drawing/2017/model3d" xmlns:o="urn:schemas-microsoft-com:office:office" xmlns:oel="http://schemas.microsoft.com/office/2019/extlst" xmlns:r="http://schemas.openxmlformats.org/officeDocument/2006/relationships" xmlns:m="http://schemas.openxmlformats.org/officeDocument/2006/math" xmlns:v="urn:schemas-microsoft-com:vml" xmlns:wp14="http://schemas.microsoft.com/office/word/2010/wordprocessingDrawing" xmlns:wp="http://schemas.openxmlformats.org/drawingml/2006/wordprocessingDrawing" xmlns:w10="urn:schemas-microsoft-com:office:word" xmlns:w="http://schemas.openxmlformats.org/wordprocessingml/2006/main" xmlns:w14="http://schemas.microsoft.com/office/word/2010/wordml" xmlns:w15="http://schemas.microsoft.com/office/word/2012/wordml" xmlns:w16cex="http://schemas.microsoft.com/office/word/2018/wordml/cex" xmlns:w16cid="http://schemas.microsoft.com/office/word/2016/wordml/cid" xmlns:w16="http://schemas.microsoft.com/office/word/2018/wordml" xmlns:w16sdtdh="http://schemas.microsoft.com/office/word/2020/wordml/sdtdatahash" xmlns:w16se="http://schemas.microsoft.com/office/word/2015/wordml/symex" xmlns:wpg="http://schemas.microsoft.com/office/word/2010/wordprocessingGroup" xmlns:wpi="http://schemas.microsoft.com/office/word/2010/wordprocessingInk" xmlns:wne="http://schemas.microsoft.com/office/word/2006/wordml" xmlns:wps="http://schemas.microsoft.com/office/word/2010/wordprocessingShape" mc:Ignorable="w14 w15 w16se w16cid w16 w16cex w16sdtdh wp14">
-  <w15:person w15:author="Nugent, Christopher">
-    <w15:presenceInfo w15:providerId="AD" w15:userId="S::cd.nugent@ulster.ac.uk::c14285f4-589e-4a00-9413-84e82f90debf"/>
-  </w15:person>
-</w15:people>
 </file>
 
 <file path=word/styles.xml><?xml version="1.0" encoding="utf-8"?>

</xml_diff>